<commit_message>
Jeudi 19 sept 2024 23h30
</commit_message>
<xml_diff>
--- a/SQL/Doc3.docx
+++ b/SQL/Doc3.docx
@@ -4,7 +4,31 @@
   <w:body>
     <w:p>
       <w:r>
-        <w:t>SQL (Structured Query Language)</w:t>
+        <w:t>SQL (</w:t>
+      </w:r>
+      <w:proofErr w:type="spellStart"/>
+      <w:r>
+        <w:t>Structured</w:t>
+      </w:r>
+      <w:proofErr w:type="spellEnd"/>
+      <w:r>
+        <w:t xml:space="preserve"> </w:t>
+      </w:r>
+      <w:proofErr w:type="spellStart"/>
+      <w:r>
+        <w:t>Query</w:t>
+      </w:r>
+      <w:proofErr w:type="spellEnd"/>
+      <w:r>
+        <w:t xml:space="preserve"> </w:t>
+      </w:r>
+      <w:proofErr w:type="spellStart"/>
+      <w:r>
+        <w:t>Language</w:t>
+      </w:r>
+      <w:proofErr w:type="spellEnd"/>
+      <w:r>
+        <w:t>)</w:t>
       </w:r>
     </w:p>
     <w:p/>
@@ -119,18 +143,27 @@
     <w:p/>
     <w:p>
       <w:r>
-        <w:lastRenderedPageBreak/>
         <w:t>--------------------------------</w:t>
       </w:r>
     </w:p>
     <w:p>
-      <w:r>
-        <w:t>Xampp est à la racine du disque dur C</w:t>
-      </w:r>
-    </w:p>
-    <w:p>
-      <w:r>
-        <w:t>Mamp est dans Applications</w:t>
+      <w:proofErr w:type="spellStart"/>
+      <w:r>
+        <w:t>Xampp</w:t>
+      </w:r>
+      <w:proofErr w:type="spellEnd"/>
+      <w:r>
+        <w:t xml:space="preserve"> est à la racine du disque dur C</w:t>
+      </w:r>
+    </w:p>
+    <w:p>
+      <w:proofErr w:type="spellStart"/>
+      <w:r>
+        <w:t>Mamp</w:t>
+      </w:r>
+      <w:proofErr w:type="spellEnd"/>
+      <w:r>
+        <w:t xml:space="preserve"> est dans Applications</w:t>
       </w:r>
     </w:p>
     <w:p/>
@@ -142,18 +175,47 @@
     <w:p/>
     <w:p>
       <w:r>
-        <w:t>Dans le dossier htdocs, on place les projets PHP</w:t>
-      </w:r>
-    </w:p>
-    <w:p/>
-    <w:p>
-      <w:r>
-        <w:t>Sur la pop up Control Panel, il faut allumer les modules Apache et Mysql</w:t>
-      </w:r>
-    </w:p>
-    <w:p>
-      <w:r>
-        <w:t>(sur Mamp il n'y a qu'un seul Start)</w:t>
+        <w:t xml:space="preserve">Dans le dossier </w:t>
+      </w:r>
+      <w:proofErr w:type="spellStart"/>
+      <w:r>
+        <w:t>htdocs</w:t>
+      </w:r>
+      <w:proofErr w:type="spellEnd"/>
+      <w:r>
+        <w:t>, on place les projets PHP</w:t>
+      </w:r>
+    </w:p>
+    <w:p/>
+    <w:p>
+      <w:r>
+        <w:t xml:space="preserve">Sur la </w:t>
+      </w:r>
+      <w:proofErr w:type="spellStart"/>
+      <w:r>
+        <w:t>pop up</w:t>
+      </w:r>
+      <w:proofErr w:type="spellEnd"/>
+      <w:r>
+        <w:t xml:space="preserve"> Control Panel, il faut allumer les modules Apache et </w:t>
+      </w:r>
+      <w:proofErr w:type="spellStart"/>
+      <w:r>
+        <w:t>Mysql</w:t>
+      </w:r>
+      <w:proofErr w:type="spellEnd"/>
+    </w:p>
+    <w:p>
+      <w:r>
+        <w:t xml:space="preserve">(sur </w:t>
+      </w:r>
+      <w:proofErr w:type="spellStart"/>
+      <w:r>
+        <w:t>Mamp</w:t>
+      </w:r>
+      <w:proofErr w:type="spellEnd"/>
+      <w:r>
+        <w:t xml:space="preserve"> il n'y a qu'un seul Start)</w:t>
       </w:r>
     </w:p>
     <w:p/>
@@ -164,12 +226,49 @@
     </w:p>
     <w:p>
       <w:r>
-        <w:t>- windows : il faut cliquer sur le bouton Admin du module MySql</w:t>
-      </w:r>
-    </w:p>
-    <w:p>
-      <w:r>
-        <w:t>- mamp : à côté du bouton start, il y a le bouton webStart qui ouvre un page sur le navigateur, dans la partie Sql, il y a un lien pour accéder à PhpMyAdmin</w:t>
+        <w:t xml:space="preserve">- </w:t>
+      </w:r>
+      <w:proofErr w:type="spellStart"/>
+      <w:r>
+        <w:t>windows</w:t>
+      </w:r>
+      <w:proofErr w:type="spellEnd"/>
+      <w:r>
+        <w:t xml:space="preserve"> : il faut cliquer sur le bouton Admin du module </w:t>
+      </w:r>
+      <w:proofErr w:type="spellStart"/>
+      <w:r>
+        <w:t>MySql</w:t>
+      </w:r>
+      <w:proofErr w:type="spellEnd"/>
+    </w:p>
+    <w:p>
+      <w:r>
+        <w:t xml:space="preserve">- </w:t>
+      </w:r>
+      <w:proofErr w:type="spellStart"/>
+      <w:r>
+        <w:t>mamp</w:t>
+      </w:r>
+      <w:proofErr w:type="spellEnd"/>
+      <w:r>
+        <w:t xml:space="preserve"> : à côté du bouton start, il y a le bouton </w:t>
+      </w:r>
+      <w:proofErr w:type="spellStart"/>
+      <w:r>
+        <w:t>webStart</w:t>
+      </w:r>
+      <w:proofErr w:type="spellEnd"/>
+      <w:r>
+        <w:t xml:space="preserve"> qui ouvre un page sur le navigateur, dans la partie </w:t>
+      </w:r>
+      <w:proofErr w:type="spellStart"/>
+      <w:r>
+        <w:t>Sql</w:t>
+      </w:r>
+      <w:proofErr w:type="spellEnd"/>
+      <w:r>
+        <w:t>, il y a un lien pour accéder à PhpMyAdmin</w:t>
       </w:r>
     </w:p>
     <w:p/>
@@ -192,8 +291,13 @@
     <w:p/>
     <w:p>
       <w:r>
-        <w:t>un champ a au minimum un nom, un type et s'il est null</w:t>
-      </w:r>
+        <w:t xml:space="preserve">un champ a au minimum un nom, un type et s'il est </w:t>
+      </w:r>
+      <w:proofErr w:type="spellStart"/>
+      <w:r>
+        <w:t>null</w:t>
+      </w:r>
+      <w:proofErr w:type="spellEnd"/>
     </w:p>
     <w:p>
       <w:r>
@@ -203,7 +307,15 @@
     <w:p>
       <w:r>
         <w:tab/>
-        <w:t>- VARCHAR    (limitation à 255 caractères) exemple : email, nom, prenom etc....</w:t>
+        <w:t xml:space="preserve">- VARCHAR    (limitation à 255 caractères) exemple : email, nom, </w:t>
+      </w:r>
+      <w:proofErr w:type="spellStart"/>
+      <w:r>
+        <w:t>prenom</w:t>
+      </w:r>
+      <w:proofErr w:type="spellEnd"/>
+      <w:r>
+        <w:t xml:space="preserve"> etc....</w:t>
       </w:r>
     </w:p>
     <w:p>
@@ -218,12 +330,19 @@
     </w:p>
     <w:p>
       <w:r>
-        <w:t xml:space="preserve">    - INT (integer) nombre entier, exemple : stock</w:t>
-      </w:r>
-    </w:p>
-    <w:p>
-      <w:r>
-        <w:lastRenderedPageBreak/>
+        <w:t xml:space="preserve">    - INT (</w:t>
+      </w:r>
+      <w:proofErr w:type="spellStart"/>
+      <w:r>
+        <w:t>integer</w:t>
+      </w:r>
+      <w:proofErr w:type="spellEnd"/>
+      <w:r>
+        <w:t>) nombre entier, exemple : stock</w:t>
+      </w:r>
+    </w:p>
+    <w:p>
+      <w:r>
         <w:t xml:space="preserve">    - FLOAT/DOUBLE nombre décimal, exemple : prix</w:t>
       </w:r>
     </w:p>
@@ -234,12 +353,36 @@
     </w:p>
     <w:p>
       <w:r>
-        <w:t xml:space="preserve">    - time (HH:ii:ss) 17:59:32</w:t>
-      </w:r>
-    </w:p>
-    <w:p>
-      <w:r>
-        <w:t xml:space="preserve">    - datetime (YYYY-mm-dd HH:ii:ss)</w:t>
+        <w:t xml:space="preserve">    - time (</w:t>
+      </w:r>
+      <w:proofErr w:type="spellStart"/>
+      <w:r>
+        <w:t>HH:ii:ss</w:t>
+      </w:r>
+      <w:proofErr w:type="spellEnd"/>
+      <w:r>
+        <w:t>) 17:59:32</w:t>
+      </w:r>
+    </w:p>
+    <w:p>
+      <w:r>
+        <w:t xml:space="preserve">    - </w:t>
+      </w:r>
+      <w:proofErr w:type="spellStart"/>
+      <w:r>
+        <w:t>datetime</w:t>
+      </w:r>
+      <w:proofErr w:type="spellEnd"/>
+      <w:r>
+        <w:t xml:space="preserve"> (YYYY-mm-dd </w:t>
+      </w:r>
+      <w:proofErr w:type="spellStart"/>
+      <w:r>
+        <w:t>HH:ii:ss</w:t>
+      </w:r>
+      <w:proofErr w:type="spellEnd"/>
+      <w:r>
+        <w:t>)</w:t>
       </w:r>
     </w:p>
     <w:p>
@@ -250,7 +393,15 @@
     <w:p/>
     <w:p>
       <w:r>
-        <w:t xml:space="preserve">Chaque table doit avoir sa clé primaire (Primary Key : PK) </w:t>
+        <w:t>Chaque table doit avoir sa clé primaire (</w:t>
+      </w:r>
+      <w:proofErr w:type="spellStart"/>
+      <w:r>
+        <w:t>Primary</w:t>
+      </w:r>
+      <w:proofErr w:type="spellEnd"/>
+      <w:r>
+        <w:t xml:space="preserve"> Key : PK) </w:t>
       </w:r>
     </w:p>
     <w:p>
@@ -260,7 +411,23 @@
     </w:p>
     <w:p>
       <w:r>
-        <w:t>Il faut cocher la checkbox A_I (Auto_increment), automatiquement la clé primaire sera saisie</w:t>
+        <w:t xml:space="preserve">Il faut cocher la </w:t>
+      </w:r>
+      <w:proofErr w:type="spellStart"/>
+      <w:r>
+        <w:t>checkbox</w:t>
+      </w:r>
+      <w:proofErr w:type="spellEnd"/>
+      <w:r>
+        <w:t xml:space="preserve"> A_I (</w:t>
+      </w:r>
+      <w:proofErr w:type="spellStart"/>
+      <w:r>
+        <w:t>Auto_increment</w:t>
+      </w:r>
+      <w:proofErr w:type="spellEnd"/>
+      <w:r>
+        <w:t>), automatiquement la clé primaire sera saisie</w:t>
       </w:r>
     </w:p>
     <w:p>
@@ -281,8 +448,13 @@
     </w:p>
     <w:p>
       <w:r>
-        <w:t>Vous êtes situés à la racine du dossier xampp</w:t>
-      </w:r>
+        <w:t xml:space="preserve">Vous êtes situés à la racine du dossier </w:t>
+      </w:r>
+      <w:proofErr w:type="spellStart"/>
+      <w:r>
+        <w:t>xampp</w:t>
+      </w:r>
+      <w:proofErr w:type="spellEnd"/>
     </w:p>
     <w:p>
       <w:r>
@@ -290,8 +462,19 @@
       </w:r>
     </w:p>
     <w:p>
-      <w:r>
-        <w:t>mysql -u root</w:t>
+      <w:proofErr w:type="spellStart"/>
+      <w:r>
+        <w:t>mysql</w:t>
+      </w:r>
+      <w:proofErr w:type="spellEnd"/>
+      <w:r>
+        <w:t xml:space="preserve"> -u root</w:t>
+      </w:r>
+    </w:p>
+    <w:p/>
+    <w:p>
+      <w:r>
+        <w:t>test</w:t>
       </w:r>
     </w:p>
     <w:sectPr>

</xml_diff>